<commit_message>
added missing test cases to previous commit
</commit_message>
<xml_diff>
--- a/Deliverable 3/1.2.2  Requirements Testing/yc_requirements_testing.docx
+++ b/Deliverable 3/1.2.2  Requirements Testing/yc_requirements_testing.docx
@@ -3623,11 +3623,11 @@
         <w:tblLook w:val="04A0" w:firstRow="1" w:lastRow="0" w:firstColumn="1" w:lastColumn="0" w:noHBand="0" w:noVBand="1"/>
       </w:tblPr>
       <w:tblGrid>
-        <w:gridCol w:w="652"/>
-        <w:gridCol w:w="2808"/>
-        <w:gridCol w:w="3367"/>
+        <w:gridCol w:w="651"/>
+        <w:gridCol w:w="2804"/>
+        <w:gridCol w:w="3371"/>
         <w:gridCol w:w="834"/>
-        <w:gridCol w:w="635"/>
+        <w:gridCol w:w="636"/>
         <w:gridCol w:w="1274"/>
       </w:tblGrid>
       <w:tr>
@@ -4637,6 +4637,254 @@
               <w:spacing w:after="0" w:line="0" w:lineRule="atLeast"/>
               <w:rPr>
                 <w:rFonts w:ascii="Arial" w:eastAsia="Times New Roman" w:hAnsi="Arial" w:cs="Arial"/>
+                <w:lang w:eastAsia="zh-CN"/>
+              </w:rPr>
+            </w:pPr>
+            <w:r>
+              <w:rPr>
+                <w:rFonts w:ascii="Arial" w:eastAsia="Times New Roman" w:hAnsi="Arial" w:cs="Arial"/>
+                <w:color w:val="000000"/>
+                <w:lang w:eastAsia="zh-CN"/>
+              </w:rPr>
+              <w:t>User inputs a</w:t>
+            </w:r>
+            <w:r>
+              <w:rPr>
+                <w:rFonts w:ascii="Arial" w:eastAsia="Times New Roman" w:hAnsi="Arial" w:cs="Arial"/>
+                <w:color w:val="000000"/>
+                <w:lang w:eastAsia="zh-CN"/>
+              </w:rPr>
+              <w:t>n</w:t>
+            </w:r>
+            <w:r>
+              <w:rPr>
+                <w:rFonts w:ascii="Arial" w:eastAsia="Times New Roman" w:hAnsi="Arial" w:cs="Arial"/>
+                <w:color w:val="000000"/>
+                <w:lang w:eastAsia="zh-CN"/>
+              </w:rPr>
+              <w:t xml:space="preserve"> </w:t>
+            </w:r>
+            <w:r>
+              <w:rPr>
+                <w:rFonts w:ascii="Arial" w:eastAsia="Times New Roman" w:hAnsi="Arial" w:cs="Arial"/>
+                <w:color w:val="000000"/>
+                <w:lang w:eastAsia="zh-CN"/>
+              </w:rPr>
+              <w:t>in</w:t>
+            </w:r>
+            <w:r>
+              <w:rPr>
+                <w:rFonts w:ascii="Arial" w:eastAsia="Times New Roman" w:hAnsi="Arial" w:cs="Arial"/>
+                <w:color w:val="000000"/>
+                <w:lang w:eastAsia="zh-CN"/>
+              </w:rPr>
+              <w:t>valid</w:t>
+            </w:r>
+            <w:r>
+              <w:rPr>
+                <w:rFonts w:ascii="Arial" w:eastAsia="Times New Roman" w:hAnsi="Arial" w:cs="Arial"/>
+                <w:color w:val="000000"/>
+                <w:lang w:eastAsia="zh-CN"/>
+              </w:rPr>
+              <w:t xml:space="preserve"> (not present in the database)</w:t>
+            </w:r>
+            <w:r>
+              <w:rPr>
+                <w:rFonts w:ascii="Arial" w:eastAsia="Times New Roman" w:hAnsi="Arial" w:cs="Arial"/>
+                <w:color w:val="000000"/>
+                <w:lang w:eastAsia="zh-CN"/>
+              </w:rPr>
+              <w:t xml:space="preserve"> </w:t>
+            </w:r>
+            <w:r>
+              <w:rPr>
+                <w:rFonts w:ascii="Arial" w:eastAsia="Times New Roman" w:hAnsi="Arial" w:cs="Arial"/>
+                <w:color w:val="000000"/>
+                <w:lang w:eastAsia="zh-CN"/>
+              </w:rPr>
+              <w:t>course number and/or course name and selects “add class”</w:t>
+            </w:r>
+          </w:p>
+        </w:tc>
+        <w:tc>
+          <w:tcPr>
+            <w:tcW w:w="0" w:type="auto"/>
+            <w:tcBorders>
+              <w:top w:val="single" w:sz="6" w:space="0" w:color="000000"/>
+              <w:left w:val="single" w:sz="6" w:space="0" w:color="000000"/>
+              <w:bottom w:val="single" w:sz="6" w:space="0" w:color="000000"/>
+              <w:right w:val="single" w:sz="6" w:space="0" w:color="000000"/>
+            </w:tcBorders>
+            <w:tcMar>
+              <w:top w:w="105" w:type="dxa"/>
+              <w:left w:w="105" w:type="dxa"/>
+              <w:bottom w:w="105" w:type="dxa"/>
+              <w:right w:w="105" w:type="dxa"/>
+            </w:tcMar>
+          </w:tcPr>
+          <w:p>
+            <w:pPr>
+              <w:spacing w:after="0" w:line="0" w:lineRule="atLeast"/>
+              <w:rPr>
+                <w:rFonts w:ascii="Arial" w:eastAsia="Times New Roman" w:hAnsi="Arial" w:cs="Arial"/>
+                <w:lang w:eastAsia="zh-CN"/>
+              </w:rPr>
+            </w:pPr>
+            <w:r>
+              <w:rPr>
+                <w:rFonts w:ascii="Arial" w:eastAsia="Times New Roman" w:hAnsi="Arial" w:cs="Arial"/>
+                <w:color w:val="000000"/>
+                <w:lang w:eastAsia="zh-CN"/>
+              </w:rPr>
+              <w:t>An error message is displayed and selecting the “add class” option doesn’t do anything.</w:t>
+            </w:r>
+          </w:p>
+        </w:tc>
+        <w:tc>
+          <w:tcPr>
+            <w:tcW w:w="0" w:type="auto"/>
+            <w:tcBorders>
+              <w:top w:val="single" w:sz="6" w:space="0" w:color="000000"/>
+              <w:left w:val="single" w:sz="6" w:space="0" w:color="000000"/>
+              <w:bottom w:val="single" w:sz="6" w:space="0" w:color="000000"/>
+              <w:right w:val="single" w:sz="6" w:space="0" w:color="000000"/>
+            </w:tcBorders>
+            <w:tcMar>
+              <w:top w:w="105" w:type="dxa"/>
+              <w:left w:w="105" w:type="dxa"/>
+              <w:bottom w:w="105" w:type="dxa"/>
+              <w:right w:w="105" w:type="dxa"/>
+            </w:tcMar>
+          </w:tcPr>
+          <w:p>
+            <w:pPr>
+              <w:spacing w:after="0" w:line="240" w:lineRule="auto"/>
+              <w:rPr>
+                <w:rFonts w:ascii="Arial" w:eastAsia="Times New Roman" w:hAnsi="Arial" w:cs="Arial"/>
+                <w:lang w:eastAsia="zh-CN"/>
+              </w:rPr>
+            </w:pPr>
+            <w:r>
+              <w:rPr>
+                <w:rFonts w:ascii="Arial" w:eastAsia="Times New Roman" w:hAnsi="Arial" w:cs="Arial"/>
+                <w:lang w:eastAsia="zh-CN"/>
+              </w:rPr>
+              <w:t>Pass</w:t>
+            </w:r>
+          </w:p>
+        </w:tc>
+        <w:tc>
+          <w:tcPr>
+            <w:tcW w:w="0" w:type="auto"/>
+            <w:tcBorders>
+              <w:top w:val="single" w:sz="6" w:space="0" w:color="000000"/>
+              <w:left w:val="single" w:sz="6" w:space="0" w:color="000000"/>
+              <w:bottom w:val="single" w:sz="6" w:space="0" w:color="000000"/>
+              <w:right w:val="single" w:sz="6" w:space="0" w:color="000000"/>
+            </w:tcBorders>
+            <w:tcMar>
+              <w:top w:w="105" w:type="dxa"/>
+              <w:left w:w="105" w:type="dxa"/>
+              <w:bottom w:w="105" w:type="dxa"/>
+              <w:right w:w="105" w:type="dxa"/>
+            </w:tcMar>
+          </w:tcPr>
+          <w:p>
+            <w:pPr>
+              <w:spacing w:after="0" w:line="240" w:lineRule="auto"/>
+              <w:rPr>
+                <w:rFonts w:ascii="Arial" w:eastAsia="Times New Roman" w:hAnsi="Arial" w:cs="Arial"/>
+                <w:lang w:eastAsia="zh-CN"/>
+              </w:rPr>
+            </w:pPr>
+          </w:p>
+        </w:tc>
+        <w:tc>
+          <w:tcPr>
+            <w:tcW w:w="0" w:type="auto"/>
+            <w:tcBorders>
+              <w:top w:val="single" w:sz="6" w:space="0" w:color="000000"/>
+              <w:left w:val="single" w:sz="6" w:space="0" w:color="000000"/>
+              <w:bottom w:val="single" w:sz="6" w:space="0" w:color="000000"/>
+              <w:right w:val="single" w:sz="6" w:space="0" w:color="000000"/>
+            </w:tcBorders>
+            <w:tcMar>
+              <w:top w:w="105" w:type="dxa"/>
+              <w:left w:w="105" w:type="dxa"/>
+              <w:bottom w:w="105" w:type="dxa"/>
+              <w:right w:w="105" w:type="dxa"/>
+            </w:tcMar>
+          </w:tcPr>
+          <w:p>
+            <w:pPr>
+              <w:spacing w:after="0" w:line="240" w:lineRule="auto"/>
+              <w:rPr>
+                <w:rFonts w:ascii="Arial" w:eastAsia="Times New Roman" w:hAnsi="Arial" w:cs="Arial"/>
+                <w:lang w:eastAsia="zh-CN"/>
+              </w:rPr>
+            </w:pPr>
+          </w:p>
+        </w:tc>
+      </w:tr>
+      <w:tr>
+        <w:tc>
+          <w:tcPr>
+            <w:tcW w:w="0" w:type="auto"/>
+            <w:tcBorders>
+              <w:top w:val="single" w:sz="6" w:space="0" w:color="000000"/>
+              <w:left w:val="single" w:sz="6" w:space="0" w:color="000000"/>
+              <w:bottom w:val="single" w:sz="6" w:space="0" w:color="000000"/>
+              <w:right w:val="single" w:sz="6" w:space="0" w:color="000000"/>
+            </w:tcBorders>
+            <w:tcMar>
+              <w:top w:w="105" w:type="dxa"/>
+              <w:left w:w="105" w:type="dxa"/>
+              <w:bottom w:w="105" w:type="dxa"/>
+              <w:right w:w="105" w:type="dxa"/>
+            </w:tcMar>
+          </w:tcPr>
+          <w:p>
+            <w:pPr>
+              <w:spacing w:after="0" w:line="0" w:lineRule="atLeast"/>
+              <w:rPr>
+                <w:rFonts w:ascii="Arial" w:eastAsia="Times New Roman" w:hAnsi="Arial" w:cs="Arial"/>
+                <w:color w:val="000000"/>
+                <w:lang w:eastAsia="zh-CN"/>
+              </w:rPr>
+            </w:pPr>
+            <w:r>
+              <w:rPr>
+                <w:rFonts w:ascii="Arial" w:eastAsia="Times New Roman" w:hAnsi="Arial" w:cs="Arial"/>
+                <w:color w:val="000000"/>
+                <w:lang w:eastAsia="zh-CN"/>
+              </w:rPr>
+              <w:t>9.5</w:t>
+            </w:r>
+            <w:bookmarkStart w:id="0" w:name="_GoBack"/>
+            <w:bookmarkEnd w:id="0"/>
+          </w:p>
+        </w:tc>
+        <w:tc>
+          <w:tcPr>
+            <w:tcW w:w="0" w:type="auto"/>
+            <w:tcBorders>
+              <w:top w:val="single" w:sz="6" w:space="0" w:color="000000"/>
+              <w:left w:val="single" w:sz="6" w:space="0" w:color="000000"/>
+              <w:bottom w:val="single" w:sz="6" w:space="0" w:color="000000"/>
+              <w:right w:val="single" w:sz="6" w:space="0" w:color="000000"/>
+            </w:tcBorders>
+            <w:tcMar>
+              <w:top w:w="105" w:type="dxa"/>
+              <w:left w:w="105" w:type="dxa"/>
+              <w:bottom w:w="105" w:type="dxa"/>
+              <w:right w:w="105" w:type="dxa"/>
+            </w:tcMar>
+          </w:tcPr>
+          <w:p>
+            <w:pPr>
+              <w:spacing w:after="0" w:line="0" w:lineRule="atLeast"/>
+              <w:rPr>
+                <w:rFonts w:ascii="Arial" w:eastAsia="Times New Roman" w:hAnsi="Arial" w:cs="Arial"/>
                 <w:color w:val="000000"/>
                 <w:lang w:eastAsia="zh-CN"/>
               </w:rPr>
@@ -4703,7 +4951,7 @@
                 <w:color w:val="000000"/>
                 <w:lang w:eastAsia="zh-CN"/>
               </w:rPr>
-              <w:t xml:space="preserve"> already in the list of taken courses </w:t>
+              <w:t xml:space="preserve">already in the list of taken courses </w:t>
             </w:r>
             <w:r>
               <w:rPr>
@@ -7561,8 +7809,6 @@
               </w:rPr>
               <w:t>Fixed v 1.1</w:t>
             </w:r>
-            <w:bookmarkStart w:id="0" w:name="_GoBack"/>
-            <w:bookmarkEnd w:id="0"/>
           </w:p>
         </w:tc>
       </w:tr>

</xml_diff>